<commit_message>
use smaller png in doc
</commit_message>
<xml_diff>
--- a/doc/IFJ16.docx
+++ b/doc/IFJ16.docx
@@ -3427,7 +3427,7 @@
             <wp:positionV relativeFrom="paragraph">
               <wp:posOffset>635</wp:posOffset>
             </wp:positionV>
-            <wp:extent cx="4291330" cy="8566150"/>
+            <wp:extent cx="4305935" cy="8593455"/>
             <wp:effectExtent l="0" t="0" r="0" b="0"/>
             <wp:wrapSquare wrapText="largest"/>
             <wp:docPr id="2" name="Obrázok1" descr=""/>
@@ -3452,7 +3452,7 @@
                   <pic:spPr bwMode="auto">
                     <a:xfrm>
                       <a:off x="0" y="0"/>
-                      <a:ext cx="4291330" cy="8566150"/>
+                      <a:ext cx="4305935" cy="8593455"/>
                     </a:xfrm>
                     <a:prstGeom prst="rect">
                       <a:avLst/>
@@ -19291,7 +19291,7 @@
         <w:docPartGallery w:val="Page Numbers (Bottom of Page)"/>
         <w:docPartUnique w:val="true"/>
       </w:docPartObj>
-      <w:id w:val="1504122371"/>
+      <w:id w:val="1444754336"/>
     </w:sdtPr>
     <w:sdtContent>
       <w:p>
@@ -19311,7 +19311,7 @@
           <w:fldChar w:fldCharType="separate"/>
         </w:r>
         <w:r>
-          <w:t>11</w:t>
+          <w:t>8</w:t>
         </w:r>
         <w:r>
           <w:fldChar w:fldCharType="end"/>

</xml_diff>